<commit_message>
Promenjen zakljucak i dodati kodovi koji se mogu pokretati
</commit_message>
<xml_diff>
--- a/Dafny verification tool.docx
+++ b/Dafny verification tool.docx
@@ -369,7 +369,10 @@
           </w:r>
           <w:proofErr w:type="spellEnd"/>
         </w:p>
-        <w:p/>
+        <w:p>
+          <w:bookmarkStart w:id="1" w:name="_GoBack"/>
+          <w:bookmarkEnd w:id="1"/>
+        </w:p>
         <w:p>
           <w:pPr>
             <w:pStyle w:val="TOC1"/>
@@ -402,7 +405,7 @@
             </w:rPr>
             <w:fldChar w:fldCharType="separate"/>
           </w:r>
-          <w:hyperlink w:anchor="_Toc12399205" w:history="1">
+          <w:hyperlink w:anchor="_Toc12405879" w:history="1">
             <w:r>
               <w:rPr>
                 <w:rStyle w:val="Hyperlink"/>
@@ -430,7 +433,7 @@
                 <w:noProof/>
                 <w:webHidden/>
               </w:rPr>
-              <w:instrText xml:space="preserve"> PAGEREF _Toc12399205 \h </w:instrText>
+              <w:instrText xml:space="preserve"> PAGEREF _Toc12405879 \h </w:instrText>
             </w:r>
             <w:r>
               <w:rPr>
@@ -472,7 +475,7 @@
               <w:noProof/>
             </w:rPr>
           </w:pPr>
-          <w:hyperlink w:anchor="_Toc12399206" w:history="1">
+          <w:hyperlink w:anchor="_Toc12405880" w:history="1">
             <w:r>
               <w:rPr>
                 <w:rStyle w:val="Hyperlink"/>
@@ -512,7 +515,7 @@
                 <w:noProof/>
                 <w:webHidden/>
               </w:rPr>
-              <w:instrText xml:space="preserve"> PAGEREF _Toc12399206 \h </w:instrText>
+              <w:instrText xml:space="preserve"> PAGEREF _Toc12405880 \h </w:instrText>
             </w:r>
             <w:r>
               <w:rPr>
@@ -554,7 +557,7 @@
               <w:noProof/>
             </w:rPr>
           </w:pPr>
-          <w:hyperlink w:anchor="_Toc12399207" w:history="1">
+          <w:hyperlink w:anchor="_Toc12405881" w:history="1">
             <w:r>
               <w:rPr>
                 <w:rStyle w:val="Hyperlink"/>
@@ -583,7 +586,7 @@
                 <w:noProof/>
                 <w:webHidden/>
               </w:rPr>
-              <w:instrText xml:space="preserve"> PAGEREF _Toc12399207 \h </w:instrText>
+              <w:instrText xml:space="preserve"> PAGEREF _Toc12405881 \h </w:instrText>
             </w:r>
             <w:r>
               <w:rPr>
@@ -625,7 +628,7 @@
               <w:noProof/>
             </w:rPr>
           </w:pPr>
-          <w:hyperlink w:anchor="_Toc12399208" w:history="1">
+          <w:hyperlink w:anchor="_Toc12405882" w:history="1">
             <w:r>
               <w:rPr>
                 <w:rStyle w:val="Hyperlink"/>
@@ -654,7 +657,7 @@
                 <w:noProof/>
                 <w:webHidden/>
               </w:rPr>
-              <w:instrText xml:space="preserve"> PAGEREF _Toc12399208 \h </w:instrText>
+              <w:instrText xml:space="preserve"> PAGEREF _Toc12405882 \h </w:instrText>
             </w:r>
             <w:r>
               <w:rPr>
@@ -696,7 +699,7 @@
               <w:noProof/>
             </w:rPr>
           </w:pPr>
-          <w:hyperlink w:anchor="_Toc12399209" w:history="1">
+          <w:hyperlink w:anchor="_Toc12405883" w:history="1">
             <w:r>
               <w:rPr>
                 <w:rStyle w:val="Hyperlink"/>
@@ -725,7 +728,7 @@
                 <w:noProof/>
                 <w:webHidden/>
               </w:rPr>
-              <w:instrText xml:space="preserve"> PAGEREF _Toc12399209 \h </w:instrText>
+              <w:instrText xml:space="preserve"> PAGEREF _Toc12405883 \h </w:instrText>
             </w:r>
             <w:r>
               <w:rPr>
@@ -767,7 +770,7 @@
               <w:noProof/>
             </w:rPr>
           </w:pPr>
-          <w:hyperlink w:anchor="_Toc12399210" w:history="1">
+          <w:hyperlink w:anchor="_Toc12405884" w:history="1">
             <w:r>
               <w:rPr>
                 <w:rStyle w:val="Hyperlink"/>
@@ -796,7 +799,7 @@
                 <w:noProof/>
                 <w:webHidden/>
               </w:rPr>
-              <w:instrText xml:space="preserve"> PAGEREF _Toc12399210 \h </w:instrText>
+              <w:instrText xml:space="preserve"> PAGEREF _Toc12405884 \h </w:instrText>
             </w:r>
             <w:r>
               <w:rPr>
@@ -838,7 +841,7 @@
               <w:noProof/>
             </w:rPr>
           </w:pPr>
-          <w:hyperlink w:anchor="_Toc12399211" w:history="1">
+          <w:hyperlink w:anchor="_Toc12405885" w:history="1">
             <w:r>
               <w:rPr>
                 <w:rStyle w:val="Hyperlink"/>
@@ -867,7 +870,77 @@
                 <w:noProof/>
                 <w:webHidden/>
               </w:rPr>
-              <w:instrText xml:space="preserve"> PAGEREF _Toc12399211 \h </w:instrText>
+              <w:instrText xml:space="preserve"> PAGEREF _Toc12405885 \h </w:instrText>
+            </w:r>
+            <w:r>
+              <w:rPr>
+                <w:noProof/>
+                <w:webHidden/>
+              </w:rPr>
+            </w:r>
+            <w:r>
+              <w:rPr>
+                <w:noProof/>
+                <w:webHidden/>
+              </w:rPr>
+              <w:fldChar w:fldCharType="separate"/>
+            </w:r>
+            <w:r>
+              <w:rPr>
+                <w:noProof/>
+                <w:webHidden/>
+              </w:rPr>
+              <w:t>8</w:t>
+            </w:r>
+            <w:r>
+              <w:rPr>
+                <w:noProof/>
+                <w:webHidden/>
+              </w:rPr>
+              <w:fldChar w:fldCharType="end"/>
+            </w:r>
+          </w:hyperlink>
+        </w:p>
+        <w:p>
+          <w:pPr>
+            <w:pStyle w:val="TOC2"/>
+            <w:tabs>
+              <w:tab w:val="right" w:leader="dot" w:pos="9350"/>
+            </w:tabs>
+            <w:rPr>
+              <w:rFonts w:eastAsiaTheme="minorEastAsia"/>
+              <w:noProof/>
+            </w:rPr>
+          </w:pPr>
+          <w:hyperlink w:anchor="_Toc12405886" w:history="1">
+            <w:r>
+              <w:rPr>
+                <w:rStyle w:val="Hyperlink"/>
+                <w:b/>
+                <w:noProof/>
+              </w:rPr>
+              <w:t>Zaustavljanje (eng. termination)</w:t>
+            </w:r>
+            <w:r>
+              <w:rPr>
+                <w:noProof/>
+                <w:webHidden/>
+              </w:rPr>
+              <w:tab/>
+            </w:r>
+            <w:r>
+              <w:rPr>
+                <w:noProof/>
+                <w:webHidden/>
+              </w:rPr>
+              <w:fldChar w:fldCharType="begin"/>
+            </w:r>
+            <w:r>
+              <w:rPr>
+                <w:noProof/>
+                <w:webHidden/>
+              </w:rPr>
+              <w:instrText xml:space="preserve"> PAGEREF _Toc12405886 \h </w:instrText>
             </w:r>
             <w:r>
               <w:rPr>
@@ -909,14 +982,14 @@
               <w:noProof/>
             </w:rPr>
           </w:pPr>
-          <w:hyperlink w:anchor="_Toc12399212" w:history="1">
+          <w:hyperlink w:anchor="_Toc12405887" w:history="1">
             <w:r>
               <w:rPr>
                 <w:rStyle w:val="Hyperlink"/>
                 <w:b/>
                 <w:noProof/>
               </w:rPr>
-              <w:t>Zaustavljanje (eng. termination)</w:t>
+              <w:t>Nizovi (eng. arrays)</w:t>
             </w:r>
             <w:r>
               <w:rPr>
@@ -937,7 +1010,7 @@
                 <w:noProof/>
                 <w:webHidden/>
               </w:rPr>
-              <w:instrText xml:space="preserve"> PAGEREF _Toc12399212 \h </w:instrText>
+              <w:instrText xml:space="preserve"> PAGEREF _Toc12405887 \h </w:instrText>
             </w:r>
             <w:r>
               <w:rPr>
@@ -979,14 +1052,14 @@
               <w:noProof/>
             </w:rPr>
           </w:pPr>
-          <w:hyperlink w:anchor="_Toc12399213" w:history="1">
+          <w:hyperlink w:anchor="_Toc12405888" w:history="1">
             <w:r>
               <w:rPr>
                 <w:rStyle w:val="Hyperlink"/>
                 <w:b/>
                 <w:noProof/>
               </w:rPr>
-              <w:t>Nizovi (eng. arrays)</w:t>
+              <w:t>Kvantifikatori (eng. quantifiers)</w:t>
             </w:r>
             <w:r>
               <w:rPr>
@@ -1007,7 +1080,7 @@
                 <w:noProof/>
                 <w:webHidden/>
               </w:rPr>
-              <w:instrText xml:space="preserve"> PAGEREF _Toc12399213 \h </w:instrText>
+              <w:instrText xml:space="preserve"> PAGEREF _Toc12405888 \h </w:instrText>
             </w:r>
             <w:r>
               <w:rPr>
@@ -1049,77 +1122,7 @@
               <w:noProof/>
             </w:rPr>
           </w:pPr>
-          <w:hyperlink w:anchor="_Toc12399214" w:history="1">
-            <w:r>
-              <w:rPr>
-                <w:rStyle w:val="Hyperlink"/>
-                <w:b/>
-                <w:noProof/>
-              </w:rPr>
-              <w:t>Kvantifikatori (eng. quantifiers)</w:t>
-            </w:r>
-            <w:r>
-              <w:rPr>
-                <w:noProof/>
-                <w:webHidden/>
-              </w:rPr>
-              <w:tab/>
-            </w:r>
-            <w:r>
-              <w:rPr>
-                <w:noProof/>
-                <w:webHidden/>
-              </w:rPr>
-              <w:fldChar w:fldCharType="begin"/>
-            </w:r>
-            <w:r>
-              <w:rPr>
-                <w:noProof/>
-                <w:webHidden/>
-              </w:rPr>
-              <w:instrText xml:space="preserve"> PAGEREF _Toc12399214 \h </w:instrText>
-            </w:r>
-            <w:r>
-              <w:rPr>
-                <w:noProof/>
-                <w:webHidden/>
-              </w:rPr>
-            </w:r>
-            <w:r>
-              <w:rPr>
-                <w:noProof/>
-                <w:webHidden/>
-              </w:rPr>
-              <w:fldChar w:fldCharType="separate"/>
-            </w:r>
-            <w:r>
-              <w:rPr>
-                <w:noProof/>
-                <w:webHidden/>
-              </w:rPr>
-              <w:t>11</w:t>
-            </w:r>
-            <w:r>
-              <w:rPr>
-                <w:noProof/>
-                <w:webHidden/>
-              </w:rPr>
-              <w:fldChar w:fldCharType="end"/>
-            </w:r>
-          </w:hyperlink>
-        </w:p>
-        <w:p>
-          <w:pPr>
-            <w:pStyle w:val="TOC2"/>
-            <w:tabs>
-              <w:tab w:val="right" w:leader="dot" w:pos="9350"/>
-            </w:tabs>
-            <w:rPr>
-              <w:rFonts w:eastAsiaTheme="minorEastAsia"/>
-              <w:noProof/>
-            </w:rPr>
-          </w:pPr>
-          <w:hyperlink w:anchor="_Toc12399215" w:history="1">
+          <w:hyperlink w:anchor="_Toc12405889" w:history="1">
             <w:r>
               <w:rPr>
                 <w:rStyle w:val="Hyperlink"/>
@@ -1147,7 +1150,7 @@
                 <w:noProof/>
                 <w:webHidden/>
               </w:rPr>
-              <w:instrText xml:space="preserve"> PAGEREF _Toc12399215 \h </w:instrText>
+              <w:instrText xml:space="preserve"> PAGEREF _Toc12405889 \h </w:instrText>
             </w:r>
             <w:r>
               <w:rPr>
@@ -1189,7 +1192,7 @@
               <w:noProof/>
             </w:rPr>
           </w:pPr>
-          <w:hyperlink w:anchor="_Toc12399216" w:history="1">
+          <w:hyperlink w:anchor="_Toc12405890" w:history="1">
             <w:r>
               <w:rPr>
                 <w:rStyle w:val="Hyperlink"/>
@@ -1217,7 +1220,7 @@
                 <w:noProof/>
                 <w:webHidden/>
               </w:rPr>
-              <w:instrText xml:space="preserve"> PAGEREF _Toc12399216 \h </w:instrText>
+              <w:instrText xml:space="preserve"> PAGEREF _Toc12405890 \h </w:instrText>
             </w:r>
             <w:r>
               <w:rPr>
@@ -1259,7 +1262,7 @@
               <w:noProof/>
             </w:rPr>
           </w:pPr>
-          <w:hyperlink w:anchor="_Toc12399217" w:history="1">
+          <w:hyperlink w:anchor="_Toc12405891" w:history="1">
             <w:r>
               <w:rPr>
                 <w:rStyle w:val="Hyperlink"/>
@@ -1307,7 +1310,7 @@
                 <w:noProof/>
                 <w:webHidden/>
               </w:rPr>
-              <w:instrText xml:space="preserve"> PAGEREF _Toc12399217 \h </w:instrText>
+              <w:instrText xml:space="preserve"> PAGEREF _Toc12405891 \h </w:instrText>
             </w:r>
             <w:r>
               <w:rPr>
@@ -1349,7 +1352,7 @@
               <w:noProof/>
             </w:rPr>
           </w:pPr>
-          <w:hyperlink w:anchor="_Toc12399218" w:history="1">
+          <w:hyperlink w:anchor="_Toc12405892" w:history="1">
             <w:r>
               <w:rPr>
                 <w:rStyle w:val="Hyperlink"/>
@@ -1377,7 +1380,7 @@
                 <w:noProof/>
                 <w:webHidden/>
               </w:rPr>
-              <w:instrText xml:space="preserve"> PAGEREF _Toc12399218 \h </w:instrText>
+              <w:instrText xml:space="preserve"> PAGEREF _Toc12405892 \h </w:instrText>
             </w:r>
             <w:r>
               <w:rPr>
@@ -1419,7 +1422,7 @@
               <w:noProof/>
             </w:rPr>
           </w:pPr>
-          <w:hyperlink w:anchor="_Toc12399219" w:history="1">
+          <w:hyperlink w:anchor="_Toc12405893" w:history="1">
             <w:r>
               <w:rPr>
                 <w:rStyle w:val="Hyperlink"/>
@@ -1447,7 +1450,7 @@
                 <w:noProof/>
                 <w:webHidden/>
               </w:rPr>
-              <w:instrText xml:space="preserve"> PAGEREF _Toc12399219 \h </w:instrText>
+              <w:instrText xml:space="preserve"> PAGEREF _Toc12405893 \h </w:instrText>
             </w:r>
             <w:r>
               <w:rPr>
@@ -1489,7 +1492,7 @@
               <w:noProof/>
             </w:rPr>
           </w:pPr>
-          <w:hyperlink w:anchor="_Toc12399220" w:history="1">
+          <w:hyperlink w:anchor="_Toc12405894" w:history="1">
             <w:r>
               <w:rPr>
                 <w:rStyle w:val="Hyperlink"/>
@@ -1519,7 +1522,7 @@
                 <w:noProof/>
                 <w:webHidden/>
               </w:rPr>
-              <w:instrText xml:space="preserve"> PAGEREF _Toc12399220 \h </w:instrText>
+              <w:instrText xml:space="preserve"> PAGEREF _Toc12405894 \h </w:instrText>
             </w:r>
             <w:r>
               <w:rPr>
@@ -1561,7 +1564,7 @@
               <w:noProof/>
             </w:rPr>
           </w:pPr>
-          <w:hyperlink w:anchor="_Toc12399221" w:history="1">
+          <w:hyperlink w:anchor="_Toc12405895" w:history="1">
             <w:r>
               <w:rPr>
                 <w:rStyle w:val="Hyperlink"/>
@@ -1590,7 +1593,7 @@
                 <w:noProof/>
                 <w:webHidden/>
               </w:rPr>
-              <w:instrText xml:space="preserve"> PAGEREF _Toc12399221 \h </w:instrText>
+              <w:instrText xml:space="preserve"> PAGEREF _Toc12405895 \h </w:instrText>
             </w:r>
             <w:r>
               <w:rPr>
@@ -1632,7 +1635,7 @@
               <w:noProof/>
             </w:rPr>
           </w:pPr>
-          <w:hyperlink w:anchor="_Toc12399222" w:history="1">
+          <w:hyperlink w:anchor="_Toc12405896" w:history="1">
             <w:r>
               <w:rPr>
                 <w:rStyle w:val="Hyperlink"/>
@@ -1662,7 +1665,7 @@
                 <w:noProof/>
                 <w:webHidden/>
               </w:rPr>
-              <w:instrText xml:space="preserve"> PAGEREF _Toc12399222 \h </w:instrText>
+              <w:instrText xml:space="preserve"> PAGEREF _Toc12405896 \h </w:instrText>
             </w:r>
             <w:r>
               <w:rPr>
@@ -1704,7 +1707,7 @@
               <w:noProof/>
             </w:rPr>
           </w:pPr>
-          <w:hyperlink w:anchor="_Toc12399223" w:history="1">
+          <w:hyperlink w:anchor="_Toc12405897" w:history="1">
             <w:r>
               <w:rPr>
                 <w:rStyle w:val="Hyperlink"/>
@@ -1732,7 +1735,7 @@
                 <w:noProof/>
                 <w:webHidden/>
               </w:rPr>
-              <w:instrText xml:space="preserve"> PAGEREF _Toc12399223 \h </w:instrText>
+              <w:instrText xml:space="preserve"> PAGEREF _Toc12405897 \h </w:instrText>
             </w:r>
             <w:r>
               <w:rPr>
@@ -1774,7 +1777,7 @@
               <w:noProof/>
             </w:rPr>
           </w:pPr>
-          <w:hyperlink w:anchor="_Toc12399224" w:history="1">
+          <w:hyperlink w:anchor="_Toc12405898" w:history="1">
             <w:r>
               <w:rPr>
                 <w:rStyle w:val="Hyperlink"/>
@@ -1802,7 +1805,7 @@
                 <w:noProof/>
                 <w:webHidden/>
               </w:rPr>
-              <w:instrText xml:space="preserve"> PAGEREF _Toc12399224 \h </w:instrText>
+              <w:instrText xml:space="preserve"> PAGEREF _Toc12405898 \h </w:instrText>
             </w:r>
             <w:r>
               <w:rPr>
@@ -1844,7 +1847,7 @@
               <w:noProof/>
             </w:rPr>
           </w:pPr>
-          <w:hyperlink w:anchor="_Toc12399225" w:history="1">
+          <w:hyperlink w:anchor="_Toc12405899" w:history="1">
             <w:r>
               <w:rPr>
                 <w:rStyle w:val="Hyperlink"/>
@@ -1872,7 +1875,7 @@
                 <w:noProof/>
                 <w:webHidden/>
               </w:rPr>
-              <w:instrText xml:space="preserve"> PAGEREF _Toc12399225 \h </w:instrText>
+              <w:instrText xml:space="preserve"> PAGEREF _Toc12405899 \h </w:instrText>
             </w:r>
             <w:r>
               <w:rPr>
@@ -1914,7 +1917,7 @@
               <w:noProof/>
             </w:rPr>
           </w:pPr>
-          <w:hyperlink w:anchor="_Toc12399226" w:history="1">
+          <w:hyperlink w:anchor="_Toc12405900" w:history="1">
             <w:r>
               <w:rPr>
                 <w:rStyle w:val="Hyperlink"/>
@@ -1942,7 +1945,7 @@
                 <w:noProof/>
                 <w:webHidden/>
               </w:rPr>
-              <w:instrText xml:space="preserve"> PAGEREF _Toc12399226 \h </w:instrText>
+              <w:instrText xml:space="preserve"> PAGEREF _Toc12405900 \h </w:instrText>
             </w:r>
             <w:r>
               <w:rPr>
@@ -2132,14 +2135,14 @@
           <w:lang w:val="sr-Latn-RS"/>
         </w:rPr>
       </w:pPr>
-      <w:bookmarkStart w:id="1" w:name="_Toc12399205"/>
+      <w:bookmarkStart w:id="2" w:name="_Toc12405879"/>
       <w:r>
         <w:rPr>
           <w:lang w:val="sr-Latn-RS"/>
         </w:rPr>
         <w:t>Uvod</w:t>
       </w:r>
-      <w:bookmarkEnd w:id="1"/>
+      <w:bookmarkEnd w:id="2"/>
     </w:p>
     <w:p>
       <w:pPr>
@@ -3094,7 +3097,7 @@
           <w:lang w:val="sr-Latn-RS"/>
         </w:rPr>
       </w:pPr>
-      <w:bookmarkStart w:id="2" w:name="_Toc12399206"/>
+      <w:bookmarkStart w:id="3" w:name="_Toc12405880"/>
       <w:r>
         <w:rPr>
           <w:b/>
@@ -3114,7 +3117,7 @@
         </w:rPr>
         <w:t>Dafny</w:t>
       </w:r>
-      <w:bookmarkEnd w:id="2"/>
+      <w:bookmarkEnd w:id="3"/>
       <w:proofErr w:type="spellEnd"/>
     </w:p>
     <w:p>
@@ -3539,7 +3542,7 @@
           <w:lang w:val="sr-Latn-RS"/>
         </w:rPr>
       </w:pPr>
-      <w:bookmarkStart w:id="3" w:name="_Toc12399207"/>
+      <w:bookmarkStart w:id="4" w:name="_Toc12405881"/>
       <w:r>
         <w:rPr>
           <w:b/>
@@ -3549,7 +3552,7 @@
         </w:rPr>
         <w:t>Metode</w:t>
       </w:r>
-      <w:bookmarkEnd w:id="3"/>
+      <w:bookmarkEnd w:id="4"/>
     </w:p>
     <w:p>
       <w:pPr>
@@ -4902,7 +4905,7 @@
           <w:lang w:val="sr-Latn-RS"/>
         </w:rPr>
       </w:pPr>
-      <w:bookmarkStart w:id="4" w:name="_Toc12399208"/>
+      <w:bookmarkStart w:id="5" w:name="_Toc12405882"/>
       <w:r>
         <w:rPr>
           <w:b/>
@@ -5012,7 +5015,7 @@
         </w:rPr>
         <w:t>)</w:t>
       </w:r>
-      <w:bookmarkEnd w:id="4"/>
+      <w:bookmarkEnd w:id="5"/>
     </w:p>
     <w:p>
       <w:pPr>
@@ -7935,7 +7938,7 @@
           <w:lang w:val="sr-Latn-RS"/>
         </w:rPr>
       </w:pPr>
-      <w:bookmarkStart w:id="5" w:name="_Toc12399209"/>
+      <w:bookmarkStart w:id="6" w:name="_Toc12405883"/>
       <w:r>
         <w:rPr>
           <w:b/>
@@ -8012,7 +8015,7 @@
         </w:rPr>
         <w:t>)</w:t>
       </w:r>
-      <w:bookmarkEnd w:id="5"/>
+      <w:bookmarkEnd w:id="6"/>
     </w:p>
     <w:p>
       <w:pPr>
@@ -8991,7 +8994,7 @@
           <w:lang w:val="sr-Latn-RS"/>
         </w:rPr>
       </w:pPr>
-      <w:bookmarkStart w:id="6" w:name="_Toc12399210"/>
+      <w:bookmarkStart w:id="7" w:name="_Toc12405884"/>
       <w:r>
         <w:rPr>
           <w:b/>
@@ -9042,7 +9045,7 @@
         </w:rPr>
         <w:t>)</w:t>
       </w:r>
-      <w:bookmarkEnd w:id="6"/>
+      <w:bookmarkEnd w:id="7"/>
     </w:p>
     <w:p>
       <w:pPr>
@@ -10205,7 +10208,7 @@
           <w:lang w:val="sr-Latn-RS"/>
         </w:rPr>
       </w:pPr>
-      <w:bookmarkStart w:id="7" w:name="_Toc12399211"/>
+      <w:bookmarkStart w:id="8" w:name="_Toc12405885"/>
       <w:r>
         <w:rPr>
           <w:b/>
@@ -10284,7 +10287,7 @@
         </w:rPr>
         <w:t>)</w:t>
       </w:r>
-      <w:bookmarkEnd w:id="7"/>
+      <w:bookmarkEnd w:id="8"/>
     </w:p>
     <w:p>
       <w:pPr>
@@ -12722,7 +12725,7 @@
           <w:szCs w:val="32"/>
         </w:rPr>
       </w:pPr>
-      <w:bookmarkStart w:id="8" w:name="_Toc12399212"/>
+      <w:bookmarkStart w:id="9" w:name="_Toc12405886"/>
       <w:proofErr w:type="spellStart"/>
       <w:r>
         <w:rPr>
@@ -12775,7 +12778,7 @@
         </w:rPr>
         <w:t>ermination)</w:t>
       </w:r>
-      <w:bookmarkEnd w:id="8"/>
+      <w:bookmarkEnd w:id="9"/>
     </w:p>
     <w:p/>
     <w:p>
@@ -14816,7 +14819,7 @@
           <w:szCs w:val="32"/>
         </w:rPr>
       </w:pPr>
-      <w:bookmarkStart w:id="9" w:name="_Toc12399213"/>
+      <w:bookmarkStart w:id="10" w:name="_Toc12405887"/>
       <w:proofErr w:type="spellStart"/>
       <w:r>
         <w:rPr>
@@ -14869,7 +14872,7 @@
         </w:rPr>
         <w:t>rrays)</w:t>
       </w:r>
-      <w:bookmarkEnd w:id="9"/>
+      <w:bookmarkEnd w:id="10"/>
     </w:p>
     <w:p/>
     <w:p>
@@ -16399,7 +16402,7 @@
           <w:szCs w:val="32"/>
         </w:rPr>
       </w:pPr>
-      <w:bookmarkStart w:id="10" w:name="_Toc12399214"/>
+      <w:bookmarkStart w:id="11" w:name="_Toc12405888"/>
       <w:proofErr w:type="spellStart"/>
       <w:r>
         <w:rPr>
@@ -16452,7 +16455,7 @@
         </w:rPr>
         <w:t>uantifiers)</w:t>
       </w:r>
-      <w:bookmarkEnd w:id="10"/>
+      <w:bookmarkEnd w:id="11"/>
     </w:p>
     <w:p>
       <w:pPr>
@@ -18663,7 +18666,7 @@
           <w:szCs w:val="32"/>
         </w:rPr>
       </w:pPr>
-      <w:bookmarkStart w:id="11" w:name="_Toc12399215"/>
+      <w:bookmarkStart w:id="12" w:name="_Toc12405889"/>
       <w:proofErr w:type="spellStart"/>
       <w:r>
         <w:rPr>
@@ -18716,7 +18719,7 @@
         </w:rPr>
         <w:t>redicates)</w:t>
       </w:r>
-      <w:bookmarkEnd w:id="11"/>
+      <w:bookmarkEnd w:id="12"/>
     </w:p>
     <w:p/>
     <w:p>
@@ -20530,7 +20533,7 @@
           <w:szCs w:val="32"/>
         </w:rPr>
       </w:pPr>
-      <w:bookmarkStart w:id="12" w:name="_Toc12399216"/>
+      <w:bookmarkStart w:id="13" w:name="_Toc12405890"/>
       <w:proofErr w:type="spellStart"/>
       <w:r>
         <w:rPr>
@@ -20584,7 +20587,7 @@
         </w:rPr>
         <w:t>raming)</w:t>
       </w:r>
-      <w:bookmarkEnd w:id="12"/>
+      <w:bookmarkEnd w:id="13"/>
     </w:p>
     <w:p/>
     <w:p>
@@ -24152,7 +24155,7 @@
           <w:szCs w:val="36"/>
         </w:rPr>
       </w:pPr>
-      <w:bookmarkStart w:id="13" w:name="_Toc12399217"/>
+      <w:bookmarkStart w:id="14" w:name="_Toc12405891"/>
       <w:proofErr w:type="spellStart"/>
       <w:r>
         <w:rPr>
@@ -24221,7 +24224,7 @@
         </w:rPr>
         <w:t>implemmentacija</w:t>
       </w:r>
-      <w:bookmarkEnd w:id="13"/>
+      <w:bookmarkEnd w:id="14"/>
       <w:proofErr w:type="spellEnd"/>
     </w:p>
     <w:p>
@@ -24375,7 +24378,7 @@
           <w:szCs w:val="32"/>
         </w:rPr>
       </w:pPr>
-      <w:bookmarkStart w:id="14" w:name="_Toc12399218"/>
+      <w:bookmarkStart w:id="15" w:name="_Toc12405892"/>
       <w:proofErr w:type="spellStart"/>
       <w:r>
         <w:rPr>
@@ -24439,7 +24442,7 @@
         </w:rPr>
         <w:t>brojeva</w:t>
       </w:r>
-      <w:bookmarkEnd w:id="14"/>
+      <w:bookmarkEnd w:id="15"/>
       <w:proofErr w:type="spellEnd"/>
       <w:r>
         <w:rPr>
@@ -26555,7 +26558,7 @@
           <w:szCs w:val="32"/>
         </w:rPr>
       </w:pPr>
-      <w:bookmarkStart w:id="15" w:name="_Toc12399219"/>
+      <w:bookmarkStart w:id="16" w:name="_Toc12405893"/>
       <w:proofErr w:type="spellStart"/>
       <w:r>
         <w:rPr>
@@ -26602,7 +26605,7 @@
         </w:rPr>
         <w:t>niza</w:t>
       </w:r>
-      <w:bookmarkEnd w:id="15"/>
+      <w:bookmarkEnd w:id="16"/>
       <w:proofErr w:type="spellEnd"/>
     </w:p>
     <w:p/>
@@ -30852,7 +30855,7 @@
           <w:lang w:val="en"/>
         </w:rPr>
       </w:pPr>
-      <w:bookmarkStart w:id="16" w:name="_Toc12399220"/>
+      <w:bookmarkStart w:id="17" w:name="_Toc12405894"/>
       <w:proofErr w:type="spellStart"/>
       <w:r>
         <w:rPr>
@@ -30887,7 +30890,7 @@
         </w:rPr>
         <w:t>niza</w:t>
       </w:r>
-      <w:bookmarkEnd w:id="16"/>
+      <w:bookmarkEnd w:id="17"/>
       <w:proofErr w:type="spellEnd"/>
     </w:p>
     <w:p>
@@ -33095,31 +33098,7 @@
             <w14:round/>
           </w14:textOutline>
         </w:rPr>
-        <w:t xml:space="preserve"> </w:t>
-      </w:r>
-      <w:bookmarkStart w:id="17" w:name="_GoBack"/>
-      <w:bookmarkEnd w:id="17"/>
-      <w:r>
-        <w:rPr>
-          <w:rFonts w:ascii="Consolas" w:hAnsi="Consolas"/>
-          <w:b/>
-          <w:bCs/>
-          <w:color w:val="000000" w:themeColor="text1"/>
-          <w:sz w:val="16"/>
-          <w:szCs w:val="16"/>
-          <w:shd w:val="clear" w:color="auto" w:fill="FFFFFF"/>
-          <w14:shadow w14:blurRad="38100" w14:dist="19050" w14:dir="2700000" w14:sx="100000" w14:sy="100000" w14:kx="0" w14:ky="0" w14:algn="tl">
-            <w14:schemeClr w14:val="dk1">
-              <w14:alpha w14:val="60000"/>
-            </w14:schemeClr>
-          </w14:shadow>
-          <w14:textOutline w14:w="0" w14:cap="flat" w14:cmpd="sng" w14:algn="ctr">
-            <w14:noFill/>
-            <w14:prstDash w14:val="solid"/>
-            <w14:round/>
-          </w14:textOutline>
-        </w:rPr>
-        <w:t xml:space="preserve">     decreases (</w:t>
+        <w:t xml:space="preserve">      decreases (</w:t>
       </w:r>
       <w:proofErr w:type="spellStart"/>
       <w:proofErr w:type="gramStart"/>
@@ -33782,7 +33761,7 @@
         </w:rPr>
         <w:t xml:space="preserve"> </w:t>
       </w:r>
-      <w:bookmarkStart w:id="18" w:name="_Toc12399221"/>
+      <w:bookmarkStart w:id="18" w:name="_Toc12405895"/>
       <w:proofErr w:type="spellStart"/>
       <w:r>
         <w:rPr>
@@ -36052,7 +36031,7 @@
           <w:szCs w:val="32"/>
         </w:rPr>
       </w:pPr>
-      <w:bookmarkStart w:id="19" w:name="_Toc12399222"/>
+      <w:bookmarkStart w:id="19" w:name="_Toc12405896"/>
       <w:proofErr w:type="spellStart"/>
       <w:r>
         <w:rPr>
@@ -37089,7 +37068,7 @@
           <w:szCs w:val="32"/>
         </w:rPr>
       </w:pPr>
-      <w:bookmarkStart w:id="20" w:name="_Toc12399223"/>
+      <w:bookmarkStart w:id="20" w:name="_Toc12405897"/>
       <w:proofErr w:type="spellStart"/>
       <w:r>
         <w:rPr>
@@ -38023,6 +38002,15 @@
         </w:rPr>
         <w:t>.</w:t>
       </w:r>
+    </w:p>
+    <w:p>
+      <w:pPr>
+        <w:jc w:val="both"/>
+        <w:rPr>
+          <w:sz w:val="28"/>
+          <w:szCs w:val="28"/>
+        </w:rPr>
+      </w:pPr>
     </w:p>
     <w:p>
       <w:pPr>
@@ -38091,6 +38079,7 @@
             <w14:round/>
           </w14:textOutline>
         </w:rPr>
+        <w:lastRenderedPageBreak/>
         <w:t>class Collection&lt;T&gt;</w:t>
       </w:r>
     </w:p>
@@ -38195,7 +38184,6 @@
             <w14:round/>
           </w14:textOutline>
         </w:rPr>
-        <w:lastRenderedPageBreak/>
         <w:t xml:space="preserve">  ghost var </w:t>
       </w:r>
       <w:proofErr w:type="spellStart"/>
@@ -43066,6 +43054,7 @@
             <w14:round/>
           </w14:textOutline>
         </w:rPr>
+        <w:lastRenderedPageBreak/>
         <w:t xml:space="preserve">  method </w:t>
       </w:r>
       <w:proofErr w:type="spellStart"/>
@@ -43286,7 +43275,6 @@
             <w14:round/>
           </w14:textOutline>
         </w:rPr>
-        <w:lastRenderedPageBreak/>
         <w:t xml:space="preserve">    modifies </w:t>
       </w:r>
       <w:proofErr w:type="spellStart"/>
@@ -48426,6 +48414,7 @@
             <w14:round/>
           </w14:textOutline>
         </w:rPr>
+        <w:lastRenderedPageBreak/>
         <w:t xml:space="preserve">  </w:t>
       </w:r>
       <w:proofErr w:type="spellStart"/>
@@ -55984,7 +55973,7 @@
           <w:szCs w:val="36"/>
         </w:rPr>
       </w:pPr>
-      <w:bookmarkStart w:id="21" w:name="_Toc12399224"/>
+      <w:bookmarkStart w:id="21" w:name="_Toc12405898"/>
       <w:proofErr w:type="spellStart"/>
       <w:r>
         <w:rPr>
@@ -56013,312 +56002,103 @@
           <w:sz w:val="28"/>
           <w:szCs w:val="28"/>
         </w:rPr>
-        <w:t>Vremena</w:t>
-      </w:r>
-      <w:proofErr w:type="spellEnd"/>
-      <w:r>
-        <w:rPr>
-          <w:sz w:val="28"/>
-          <w:szCs w:val="28"/>
-        </w:rPr>
-        <w:t xml:space="preserve"> </w:t>
-      </w:r>
-      <w:proofErr w:type="spellStart"/>
-      <w:r>
-        <w:rPr>
-          <w:sz w:val="28"/>
-          <w:szCs w:val="28"/>
-        </w:rPr>
-        <w:t>izvršavanja</w:t>
-      </w:r>
-      <w:proofErr w:type="spellEnd"/>
-      <w:r>
-        <w:rPr>
-          <w:sz w:val="28"/>
-          <w:szCs w:val="28"/>
-        </w:rPr>
-        <w:t xml:space="preserve"> </w:t>
-      </w:r>
-      <w:proofErr w:type="spellStart"/>
-      <w:r>
-        <w:rPr>
-          <w:sz w:val="28"/>
-          <w:szCs w:val="28"/>
-        </w:rPr>
-        <w:t>verifikacije</w:t>
-      </w:r>
-      <w:proofErr w:type="spellEnd"/>
-      <w:r>
-        <w:rPr>
-          <w:sz w:val="28"/>
-          <w:szCs w:val="28"/>
-        </w:rPr>
-        <w:t xml:space="preserve"> </w:t>
-      </w:r>
-      <w:proofErr w:type="spellStart"/>
-      <w:r>
-        <w:rPr>
-          <w:sz w:val="28"/>
-          <w:szCs w:val="28"/>
-        </w:rPr>
-        <w:t>su</w:t>
-      </w:r>
-      <w:proofErr w:type="spellEnd"/>
-      <w:r>
-        <w:rPr>
-          <w:sz w:val="28"/>
-          <w:szCs w:val="28"/>
-        </w:rPr>
-        <w:t xml:space="preserve"> </w:t>
-      </w:r>
-      <w:proofErr w:type="spellStart"/>
-      <w:proofErr w:type="gramStart"/>
-      <w:r>
-        <w:rPr>
-          <w:sz w:val="28"/>
-          <w:szCs w:val="28"/>
-        </w:rPr>
-        <w:t>redom</w:t>
-      </w:r>
-      <w:proofErr w:type="spellEnd"/>
-      <w:r>
-        <w:rPr>
-          <w:sz w:val="28"/>
-          <w:szCs w:val="28"/>
-        </w:rPr>
-        <w:t xml:space="preserve"> :</w:t>
-      </w:r>
-      <w:proofErr w:type="gramEnd"/>
-      <w:r>
-        <w:rPr>
-          <w:sz w:val="28"/>
-          <w:szCs w:val="28"/>
-        </w:rPr>
-        <w:t xml:space="preserve"> 3</w:t>
-      </w:r>
-      <w:r>
-        <w:rPr>
-          <w:sz w:val="28"/>
-          <w:szCs w:val="28"/>
-        </w:rPr>
-        <w:t>.</w:t>
-      </w:r>
-      <w:r>
-        <w:rPr>
-          <w:sz w:val="28"/>
-          <w:szCs w:val="28"/>
-        </w:rPr>
-        <w:t>5, 3</w:t>
-      </w:r>
-      <w:r>
-        <w:rPr>
-          <w:sz w:val="28"/>
-          <w:szCs w:val="28"/>
-        </w:rPr>
-        <w:t>.</w:t>
-      </w:r>
-      <w:r>
-        <w:rPr>
-          <w:sz w:val="28"/>
-          <w:szCs w:val="28"/>
-        </w:rPr>
-        <w:t>7, 4</w:t>
-      </w:r>
-      <w:r>
-        <w:rPr>
-          <w:sz w:val="28"/>
-          <w:szCs w:val="28"/>
-        </w:rPr>
-        <w:t>.</w:t>
-      </w:r>
-      <w:r>
-        <w:rPr>
-          <w:sz w:val="28"/>
-          <w:szCs w:val="28"/>
-        </w:rPr>
-        <w:t xml:space="preserve">9 </w:t>
-      </w:r>
-      <w:proofErr w:type="spellStart"/>
-      <w:r>
-        <w:rPr>
-          <w:sz w:val="28"/>
-          <w:szCs w:val="28"/>
-        </w:rPr>
-        <w:t>i</w:t>
-      </w:r>
-      <w:proofErr w:type="spellEnd"/>
-      <w:r>
-        <w:rPr>
-          <w:sz w:val="28"/>
-          <w:szCs w:val="28"/>
-        </w:rPr>
-        <w:t xml:space="preserve"> 3</w:t>
-      </w:r>
-      <w:r>
-        <w:rPr>
-          <w:sz w:val="28"/>
-          <w:szCs w:val="28"/>
-        </w:rPr>
-        <w:t>.</w:t>
-      </w:r>
-      <w:r>
-        <w:rPr>
-          <w:sz w:val="28"/>
-          <w:szCs w:val="28"/>
-        </w:rPr>
-        <w:t xml:space="preserve">9 </w:t>
-      </w:r>
-      <w:proofErr w:type="spellStart"/>
-      <w:r>
-        <w:rPr>
-          <w:sz w:val="28"/>
-          <w:szCs w:val="28"/>
-        </w:rPr>
-        <w:t>sekundi</w:t>
-      </w:r>
-      <w:proofErr w:type="spellEnd"/>
-      <w:r>
-        <w:rPr>
-          <w:sz w:val="28"/>
-          <w:szCs w:val="28"/>
-        </w:rPr>
-        <w:t xml:space="preserve">. </w:t>
-      </w:r>
-      <w:proofErr w:type="spellStart"/>
-      <w:r>
-        <w:rPr>
-          <w:sz w:val="28"/>
-          <w:szCs w:val="28"/>
-        </w:rPr>
-        <w:t>Rezultati</w:t>
-      </w:r>
-      <w:proofErr w:type="spellEnd"/>
-      <w:r>
-        <w:rPr>
-          <w:sz w:val="28"/>
-          <w:szCs w:val="28"/>
-        </w:rPr>
-        <w:t xml:space="preserve"> </w:t>
-      </w:r>
-      <w:proofErr w:type="spellStart"/>
-      <w:r>
-        <w:rPr>
-          <w:sz w:val="28"/>
-          <w:szCs w:val="28"/>
-        </w:rPr>
-        <w:t>su</w:t>
-      </w:r>
-      <w:proofErr w:type="spellEnd"/>
-      <w:r>
-        <w:rPr>
-          <w:sz w:val="28"/>
-          <w:szCs w:val="28"/>
-        </w:rPr>
-        <w:t xml:space="preserve"> </w:t>
-      </w:r>
-      <w:proofErr w:type="spellStart"/>
-      <w:r>
-        <w:rPr>
-          <w:sz w:val="28"/>
-          <w:szCs w:val="28"/>
-        </w:rPr>
-        <w:t>vrlo</w:t>
-      </w:r>
-      <w:proofErr w:type="spellEnd"/>
-      <w:r>
-        <w:rPr>
-          <w:sz w:val="28"/>
-          <w:szCs w:val="28"/>
-        </w:rPr>
-        <w:t xml:space="preserve"> </w:t>
-      </w:r>
-      <w:proofErr w:type="spellStart"/>
-      <w:r>
-        <w:rPr>
-          <w:sz w:val="28"/>
-          <w:szCs w:val="28"/>
-        </w:rPr>
-        <w:t>zadovoljavajući</w:t>
-      </w:r>
-      <w:proofErr w:type="spellEnd"/>
-      <w:r>
-        <w:rPr>
-          <w:sz w:val="28"/>
-          <w:szCs w:val="28"/>
-        </w:rPr>
-        <w:t xml:space="preserve">. </w:t>
-      </w:r>
-      <w:proofErr w:type="spellStart"/>
-      <w:r>
-        <w:rPr>
-          <w:sz w:val="28"/>
-          <w:szCs w:val="28"/>
-        </w:rPr>
-        <w:t>Jedan</w:t>
-      </w:r>
-      <w:proofErr w:type="spellEnd"/>
-      <w:r>
-        <w:rPr>
-          <w:sz w:val="28"/>
-          <w:szCs w:val="28"/>
-        </w:rPr>
-        <w:t xml:space="preserve"> </w:t>
-      </w:r>
-      <w:proofErr w:type="spellStart"/>
-      <w:r>
-        <w:rPr>
-          <w:sz w:val="28"/>
-          <w:szCs w:val="28"/>
-        </w:rPr>
-        <w:t>veliki</w:t>
-      </w:r>
-      <w:proofErr w:type="spellEnd"/>
-      <w:r>
-        <w:rPr>
-          <w:sz w:val="28"/>
-          <w:szCs w:val="28"/>
-        </w:rPr>
-        <w:t xml:space="preserve"> problem u </w:t>
-      </w:r>
-      <w:proofErr w:type="spellStart"/>
-      <w:r>
-        <w:rPr>
-          <w:sz w:val="28"/>
-          <w:szCs w:val="28"/>
-        </w:rPr>
-        <w:t>ovim</w:t>
-      </w:r>
-      <w:proofErr w:type="spellEnd"/>
-      <w:r>
-        <w:rPr>
-          <w:sz w:val="28"/>
-          <w:szCs w:val="28"/>
-        </w:rPr>
-        <w:t xml:space="preserve"> </w:t>
-      </w:r>
-      <w:proofErr w:type="spellStart"/>
-      <w:r>
-        <w:rPr>
-          <w:sz w:val="28"/>
-          <w:szCs w:val="28"/>
-        </w:rPr>
-        <w:t>implemenacijama</w:t>
-      </w:r>
-      <w:proofErr w:type="spellEnd"/>
-      <w:r>
-        <w:rPr>
-          <w:sz w:val="28"/>
-          <w:szCs w:val="28"/>
-        </w:rPr>
-        <w:t xml:space="preserve"> je to </w:t>
-      </w:r>
-      <w:proofErr w:type="spellStart"/>
-      <w:r>
-        <w:rPr>
-          <w:sz w:val="28"/>
-          <w:szCs w:val="28"/>
-        </w:rPr>
-        <w:t>što</w:t>
+        <w:t>Iz</w:t>
+      </w:r>
+      <w:proofErr w:type="spellEnd"/>
+      <w:r>
+        <w:rPr>
+          <w:sz w:val="28"/>
+          <w:szCs w:val="28"/>
+        </w:rPr>
+        <w:t xml:space="preserve"> </w:t>
+      </w:r>
+      <w:proofErr w:type="spellStart"/>
+      <w:r>
+        <w:rPr>
+          <w:sz w:val="28"/>
+          <w:szCs w:val="28"/>
+        </w:rPr>
+        <w:t>prethodnog</w:t>
+      </w:r>
+      <w:proofErr w:type="spellEnd"/>
+      <w:r>
+        <w:rPr>
+          <w:sz w:val="28"/>
+          <w:szCs w:val="28"/>
+        </w:rPr>
+        <w:t xml:space="preserve"> </w:t>
+      </w:r>
+      <w:proofErr w:type="spellStart"/>
+      <w:r>
+        <w:rPr>
+          <w:sz w:val="28"/>
+          <w:szCs w:val="28"/>
+        </w:rPr>
+        <w:t>teksta</w:t>
+      </w:r>
+      <w:proofErr w:type="spellEnd"/>
+      <w:r>
+        <w:rPr>
+          <w:sz w:val="28"/>
+          <w:szCs w:val="28"/>
+        </w:rPr>
+        <w:t xml:space="preserve">, </w:t>
+      </w:r>
+      <w:proofErr w:type="spellStart"/>
+      <w:r>
+        <w:rPr>
+          <w:sz w:val="28"/>
+          <w:szCs w:val="28"/>
+        </w:rPr>
+        <w:t>uvideli</w:t>
+      </w:r>
+      <w:proofErr w:type="spellEnd"/>
+      <w:r>
+        <w:rPr>
+          <w:sz w:val="28"/>
+          <w:szCs w:val="28"/>
+        </w:rPr>
+        <w:t xml:space="preserve"> </w:t>
+      </w:r>
+      <w:proofErr w:type="spellStart"/>
+      <w:r>
+        <w:rPr>
+          <w:sz w:val="28"/>
+          <w:szCs w:val="28"/>
+        </w:rPr>
+        <w:t>smo</w:t>
+      </w:r>
+      <w:proofErr w:type="spellEnd"/>
+      <w:r>
+        <w:rPr>
+          <w:sz w:val="28"/>
+          <w:szCs w:val="28"/>
+        </w:rPr>
+        <w:t xml:space="preserve"> </w:t>
+      </w:r>
+      <w:proofErr w:type="spellStart"/>
+      <w:r>
+        <w:rPr>
+          <w:sz w:val="28"/>
+          <w:szCs w:val="28"/>
+        </w:rPr>
+        <w:t>neke</w:t>
+      </w:r>
+      <w:proofErr w:type="spellEnd"/>
+      <w:r>
+        <w:rPr>
+          <w:sz w:val="28"/>
+          <w:szCs w:val="28"/>
+        </w:rPr>
+        <w:t xml:space="preserve"> </w:t>
+      </w:r>
+      <w:proofErr w:type="spellStart"/>
+      <w:r>
+        <w:rPr>
+          <w:sz w:val="28"/>
+          <w:szCs w:val="28"/>
+        </w:rPr>
+        <w:t>karakteristike</w:t>
       </w:r>
       <w:proofErr w:type="spellEnd"/>
       <w:r>
@@ -56342,167 +56122,70 @@
       <w:proofErr w:type="spellEnd"/>
       <w:r>
         <w:rPr>
-          <w:sz w:val="28"/>
-          <w:szCs w:val="28"/>
-        </w:rPr>
-        <w:t xml:space="preserve"> </w:t>
-      </w:r>
-      <w:proofErr w:type="spellStart"/>
-      <w:r>
-        <w:rPr>
-          <w:sz w:val="28"/>
-          <w:szCs w:val="28"/>
-        </w:rPr>
-        <w:t>koristi</w:t>
-      </w:r>
-      <w:proofErr w:type="spellEnd"/>
-      <w:r>
-        <w:rPr>
-          <w:sz w:val="28"/>
-          <w:szCs w:val="28"/>
-        </w:rPr>
-        <w:t xml:space="preserve"> </w:t>
-      </w:r>
-      <w:proofErr w:type="spellStart"/>
-      <w:r>
-        <w:rPr>
-          <w:sz w:val="28"/>
-          <w:szCs w:val="28"/>
-        </w:rPr>
-        <w:t>matematičke</w:t>
-      </w:r>
-      <w:proofErr w:type="spellEnd"/>
-      <w:r>
-        <w:rPr>
-          <w:sz w:val="28"/>
-          <w:szCs w:val="28"/>
-        </w:rPr>
-        <w:t xml:space="preserve"> </w:t>
-      </w:r>
-      <w:proofErr w:type="spellStart"/>
-      <w:r>
-        <w:rPr>
-          <w:sz w:val="28"/>
-          <w:szCs w:val="28"/>
-        </w:rPr>
-        <w:t>celobrojne</w:t>
-      </w:r>
-      <w:proofErr w:type="spellEnd"/>
-      <w:r>
-        <w:rPr>
-          <w:sz w:val="28"/>
-          <w:szCs w:val="28"/>
-        </w:rPr>
-        <w:t xml:space="preserve"> </w:t>
-      </w:r>
-      <w:proofErr w:type="spellStart"/>
-      <w:r>
-        <w:rPr>
-          <w:sz w:val="28"/>
-          <w:szCs w:val="28"/>
-        </w:rPr>
-        <w:t>vrednosti</w:t>
-      </w:r>
-      <w:proofErr w:type="spellEnd"/>
-      <w:r>
-        <w:rPr>
-          <w:sz w:val="28"/>
-          <w:szCs w:val="28"/>
-        </w:rPr>
-        <w:t xml:space="preserve"> </w:t>
-      </w:r>
-      <w:proofErr w:type="spellStart"/>
-      <w:r>
-        <w:rPr>
-          <w:sz w:val="28"/>
-          <w:szCs w:val="28"/>
-        </w:rPr>
-        <w:t>koje</w:t>
-      </w:r>
-      <w:proofErr w:type="spellEnd"/>
-      <w:r>
-        <w:rPr>
-          <w:sz w:val="28"/>
-          <w:szCs w:val="28"/>
-        </w:rPr>
-        <w:t xml:space="preserve"> </w:t>
-      </w:r>
-      <w:proofErr w:type="spellStart"/>
-      <w:r>
-        <w:rPr>
-          <w:sz w:val="28"/>
-          <w:szCs w:val="28"/>
-        </w:rPr>
-        <w:t>većina</w:t>
-      </w:r>
-      <w:proofErr w:type="spellEnd"/>
-      <w:r>
-        <w:rPr>
-          <w:sz w:val="28"/>
-          <w:szCs w:val="28"/>
-        </w:rPr>
-        <w:t xml:space="preserve"> </w:t>
-      </w:r>
-      <w:proofErr w:type="spellStart"/>
-      <w:r>
-        <w:rPr>
-          <w:sz w:val="28"/>
-          <w:szCs w:val="28"/>
-        </w:rPr>
-        <w:t>programskih</w:t>
-      </w:r>
-      <w:proofErr w:type="spellEnd"/>
-      <w:r>
-        <w:rPr>
-          <w:sz w:val="28"/>
-          <w:szCs w:val="28"/>
-        </w:rPr>
-        <w:t xml:space="preserve"> ne </w:t>
-      </w:r>
-      <w:proofErr w:type="spellStart"/>
-      <w:r>
-        <w:rPr>
-          <w:sz w:val="28"/>
-          <w:szCs w:val="28"/>
-        </w:rPr>
-        <w:t>koristi</w:t>
-      </w:r>
-      <w:proofErr w:type="spellEnd"/>
-      <w:r>
-        <w:rPr>
-          <w:sz w:val="28"/>
-          <w:szCs w:val="28"/>
-        </w:rPr>
-        <w:t xml:space="preserve">. </w:t>
-      </w:r>
-      <w:proofErr w:type="spellStart"/>
-      <w:r>
-        <w:rPr>
-          <w:sz w:val="28"/>
-          <w:szCs w:val="28"/>
-        </w:rPr>
-        <w:t>Tako</w:t>
-      </w:r>
-      <w:proofErr w:type="spellEnd"/>
-      <w:r>
-        <w:rPr>
-          <w:sz w:val="28"/>
-          <w:szCs w:val="28"/>
-        </w:rPr>
-        <w:t xml:space="preserve"> da u </w:t>
-      </w:r>
-      <w:proofErr w:type="spellStart"/>
-      <w:r>
-        <w:rPr>
           <w:i/>
           <w:iCs/>
           <w:sz w:val="28"/>
           <w:szCs w:val="28"/>
           <w:lang w:val="sr-Latn-RS"/>
         </w:rPr>
-        <w:t>Dafny</w:t>
-      </w:r>
-      <w:proofErr w:type="spellEnd"/>
+        <w:t xml:space="preserve"> </w:t>
+      </w:r>
+      <w:proofErr w:type="spellStart"/>
+      <w:r>
+        <w:rPr>
+          <w:sz w:val="28"/>
+          <w:szCs w:val="28"/>
+        </w:rPr>
+        <w:t>alata</w:t>
+      </w:r>
+      <w:proofErr w:type="spellEnd"/>
+      <w:r>
+        <w:rPr>
+          <w:sz w:val="28"/>
+          <w:szCs w:val="28"/>
+        </w:rPr>
+        <w:t xml:space="preserve">. </w:t>
+      </w:r>
+      <w:proofErr w:type="spellStart"/>
+      <w:r>
+        <w:rPr>
+          <w:sz w:val="28"/>
+          <w:szCs w:val="28"/>
+        </w:rPr>
+        <w:t>Zanimljivo</w:t>
+      </w:r>
+      <w:proofErr w:type="spellEnd"/>
+      <w:r>
+        <w:rPr>
+          <w:sz w:val="28"/>
+          <w:szCs w:val="28"/>
+        </w:rPr>
+        <w:t xml:space="preserve"> je </w:t>
+      </w:r>
+      <w:r>
+        <w:rPr>
+          <w:sz w:val="28"/>
+          <w:szCs w:val="28"/>
+        </w:rPr>
+        <w:t xml:space="preserve">to </w:t>
+      </w:r>
+      <w:proofErr w:type="spellStart"/>
+      <w:r>
+        <w:rPr>
+          <w:sz w:val="28"/>
+          <w:szCs w:val="28"/>
+        </w:rPr>
+        <w:t>što</w:t>
+      </w:r>
+      <w:proofErr w:type="spellEnd"/>
+      <w:r>
+        <w:rPr>
+          <w:sz w:val="28"/>
+          <w:szCs w:val="28"/>
+        </w:rPr>
+        <w:t xml:space="preserve"> </w:t>
+      </w:r>
+      <w:proofErr w:type="spellStart"/>
       <w:r>
         <w:rPr>
           <w:i/>
@@ -56511,6 +56194,180 @@
           <w:szCs w:val="28"/>
           <w:lang w:val="sr-Latn-RS"/>
         </w:rPr>
+        <w:t>Dafny</w:t>
+      </w:r>
+      <w:proofErr w:type="spellEnd"/>
+      <w:r>
+        <w:rPr>
+          <w:sz w:val="28"/>
+          <w:szCs w:val="28"/>
+        </w:rPr>
+        <w:t xml:space="preserve"> </w:t>
+      </w:r>
+      <w:proofErr w:type="spellStart"/>
+      <w:r>
+        <w:rPr>
+          <w:sz w:val="28"/>
+          <w:szCs w:val="28"/>
+        </w:rPr>
+        <w:t>koristi</w:t>
+      </w:r>
+      <w:proofErr w:type="spellEnd"/>
+      <w:r>
+        <w:rPr>
+          <w:sz w:val="28"/>
+          <w:szCs w:val="28"/>
+        </w:rPr>
+        <w:t xml:space="preserve"> </w:t>
+      </w:r>
+      <w:proofErr w:type="spellStart"/>
+      <w:r>
+        <w:rPr>
+          <w:sz w:val="28"/>
+          <w:szCs w:val="28"/>
+        </w:rPr>
+        <w:t>matematičke</w:t>
+      </w:r>
+      <w:proofErr w:type="spellEnd"/>
+      <w:r>
+        <w:rPr>
+          <w:sz w:val="28"/>
+          <w:szCs w:val="28"/>
+        </w:rPr>
+        <w:t xml:space="preserve"> </w:t>
+      </w:r>
+      <w:proofErr w:type="spellStart"/>
+      <w:r>
+        <w:rPr>
+          <w:sz w:val="28"/>
+          <w:szCs w:val="28"/>
+        </w:rPr>
+        <w:t>celobrojne</w:t>
+      </w:r>
+      <w:proofErr w:type="spellEnd"/>
+      <w:r>
+        <w:rPr>
+          <w:sz w:val="28"/>
+          <w:szCs w:val="28"/>
+        </w:rPr>
+        <w:t xml:space="preserve"> </w:t>
+      </w:r>
+      <w:proofErr w:type="spellStart"/>
+      <w:r>
+        <w:rPr>
+          <w:sz w:val="28"/>
+          <w:szCs w:val="28"/>
+        </w:rPr>
+        <w:t>vrednosti</w:t>
+      </w:r>
+      <w:proofErr w:type="spellEnd"/>
+      <w:r>
+        <w:rPr>
+          <w:sz w:val="28"/>
+          <w:szCs w:val="28"/>
+        </w:rPr>
+        <w:t xml:space="preserve"> </w:t>
+      </w:r>
+      <w:proofErr w:type="spellStart"/>
+      <w:r>
+        <w:rPr>
+          <w:sz w:val="28"/>
+          <w:szCs w:val="28"/>
+        </w:rPr>
+        <w:t>koje</w:t>
+      </w:r>
+      <w:proofErr w:type="spellEnd"/>
+      <w:r>
+        <w:rPr>
+          <w:sz w:val="28"/>
+          <w:szCs w:val="28"/>
+        </w:rPr>
+        <w:t xml:space="preserve"> </w:t>
+      </w:r>
+      <w:proofErr w:type="spellStart"/>
+      <w:r>
+        <w:rPr>
+          <w:sz w:val="28"/>
+          <w:szCs w:val="28"/>
+        </w:rPr>
+        <w:t>većina</w:t>
+      </w:r>
+      <w:proofErr w:type="spellEnd"/>
+      <w:r>
+        <w:rPr>
+          <w:sz w:val="28"/>
+          <w:szCs w:val="28"/>
+        </w:rPr>
+        <w:t xml:space="preserve"> </w:t>
+      </w:r>
+      <w:proofErr w:type="spellStart"/>
+      <w:r>
+        <w:rPr>
+          <w:sz w:val="28"/>
+          <w:szCs w:val="28"/>
+        </w:rPr>
+        <w:t>programskih</w:t>
+      </w:r>
+      <w:proofErr w:type="spellEnd"/>
+      <w:r>
+        <w:rPr>
+          <w:sz w:val="28"/>
+          <w:szCs w:val="28"/>
+        </w:rPr>
+        <w:t xml:space="preserve"> ne </w:t>
+      </w:r>
+      <w:proofErr w:type="spellStart"/>
+      <w:r>
+        <w:rPr>
+          <w:sz w:val="28"/>
+          <w:szCs w:val="28"/>
+        </w:rPr>
+        <w:t>koristi</w:t>
+      </w:r>
+      <w:proofErr w:type="spellEnd"/>
+      <w:r>
+        <w:rPr>
+          <w:sz w:val="28"/>
+          <w:szCs w:val="28"/>
+        </w:rPr>
+        <w:t xml:space="preserve">. </w:t>
+      </w:r>
+      <w:proofErr w:type="spellStart"/>
+      <w:r>
+        <w:rPr>
+          <w:sz w:val="28"/>
+          <w:szCs w:val="28"/>
+        </w:rPr>
+        <w:t>Tako</w:t>
+      </w:r>
+      <w:proofErr w:type="spellEnd"/>
+      <w:r>
+        <w:rPr>
+          <w:sz w:val="28"/>
+          <w:szCs w:val="28"/>
+        </w:rPr>
+        <w:t xml:space="preserve"> da u </w:t>
+      </w:r>
+      <w:proofErr w:type="spellStart"/>
+      <w:r>
+        <w:rPr>
+          <w:i/>
+          <w:iCs/>
+          <w:sz w:val="28"/>
+          <w:szCs w:val="28"/>
+          <w:lang w:val="sr-Latn-RS"/>
+        </w:rPr>
+        <w:t>Dafny</w:t>
+      </w:r>
+      <w:proofErr w:type="spellEnd"/>
+      <w:r>
+        <w:rPr>
+          <w:i/>
+          <w:iCs/>
+          <w:sz w:val="28"/>
+          <w:szCs w:val="28"/>
+          <w:lang w:val="sr-Latn-RS"/>
+        </w:rPr>
         <w:t xml:space="preserve"> </w:t>
       </w:r>
       <w:proofErr w:type="spellStart"/>
@@ -56758,6 +56615,13 @@
           <w:sz w:val="28"/>
           <w:szCs w:val="28"/>
         </w:rPr>
+        <w:t>,</w:t>
+      </w:r>
+      <w:r>
+        <w:rPr>
+          <w:sz w:val="28"/>
+          <w:szCs w:val="28"/>
+        </w:rPr>
         <w:t xml:space="preserve"> </w:t>
       </w:r>
       <w:proofErr w:type="spellStart"/>
@@ -56817,6 +56681,13 @@
         <w:t>probleme</w:t>
       </w:r>
       <w:proofErr w:type="spellEnd"/>
+      <w:r>
+        <w:rPr>
+          <w:sz w:val="28"/>
+          <w:szCs w:val="28"/>
+        </w:rPr>
+        <w:t>,</w:t>
+      </w:r>
       <w:r>
         <w:rPr>
           <w:sz w:val="28"/>
@@ -56970,7 +56841,7 @@
           <w:b/>
         </w:rPr>
       </w:pPr>
-      <w:bookmarkStart w:id="22" w:name="_Toc12399225"/>
+      <w:bookmarkStart w:id="22" w:name="_Toc12405899"/>
       <w:proofErr w:type="spellStart"/>
       <w:r>
         <w:rPr>
@@ -58495,7 +58366,7 @@
           <w:szCs w:val="36"/>
         </w:rPr>
       </w:pPr>
-      <w:bookmarkStart w:id="23" w:name="_Toc12399226"/>
+      <w:bookmarkStart w:id="23" w:name="_Toc12405900"/>
       <w:proofErr w:type="spellStart"/>
       <w:r>
         <w:rPr>
@@ -60271,7 +60142,7 @@
 </file>
 
 <file path=customXml/itemProps1.xml><?xml version="1.0" encoding="utf-8"?>
-<ds:datastoreItem xmlns:ds="http://schemas.openxmlformats.org/officeDocument/2006/customXml" ds:itemID="{6815BC40-6C6F-443E-815B-DC2CE063E6DA}">
+<ds:datastoreItem xmlns:ds="http://schemas.openxmlformats.org/officeDocument/2006/customXml" ds:itemID="{D364B522-C42B-440E-9C33-54A7DFFF07B2}">
   <ds:schemaRefs>
     <ds:schemaRef ds:uri="http://schemas.openxmlformats.org/officeDocument/2006/bibliography"/>
   </ds:schemaRefs>

</xml_diff>